<commit_message>
hw1 UPDATED with tidy data
</commit_message>
<xml_diff>
--- a/docs/homeworks/hw1/homework1_answer_sheet.docx
+++ b/docs/homeworks/hw1/homework1_answer_sheet.docx
@@ -28,7 +28,55 @@
         <w:rPr>
           <w:b/>
         </w:rPr>
-        <w:t xml:space="preserve"> and submit to Canvas by Thursday 9/9/21 at 1 pm. </w:t>
+        <w:t xml:space="preserve"> and submit to Canvas by </w:t>
+      </w:r>
+      <w:r>
+        <w:rPr>
+          <w:b/>
+        </w:rPr>
+        <w:t>Tuesday</w:t>
+      </w:r>
+      <w:r>
+        <w:rPr>
+          <w:b/>
+        </w:rPr>
+        <w:t xml:space="preserve"> 9/</w:t>
+      </w:r>
+      <w:r>
+        <w:rPr>
+          <w:b/>
+        </w:rPr>
+        <w:t>14</w:t>
+      </w:r>
+      <w:r>
+        <w:rPr>
+          <w:b/>
+        </w:rPr>
+        <w:t xml:space="preserve">/21 </w:t>
+      </w:r>
+      <w:r>
+        <w:rPr>
+          <w:b/>
+        </w:rPr>
+        <w:t>by</w:t>
+      </w:r>
+      <w:r>
+        <w:rPr>
+          <w:b/>
+        </w:rPr>
+        <w:t xml:space="preserve"> </w:t>
+      </w:r>
+      <w:r>
+        <w:rPr>
+          <w:b/>
+        </w:rPr>
+        <w:t>11:59</w:t>
+      </w:r>
+      <w:r>
+        <w:rPr>
+          <w:b/>
+        </w:rPr>
+        <w:t xml:space="preserve"> pm. </w:t>
       </w:r>
     </w:p>
     <w:p>
@@ -116,17 +164,23 @@
         <w:rPr>
           <w:i/>
         </w:rPr>
-        <w:t>Feel fr</w:t>
+        <w:t>Feel free to list variables as bullet points here</w:t>
       </w:r>
       <w:r>
         <w:rPr>
           <w:i/>
         </w:rPr>
-        <w:t>ee to list variables as bullet points here! You may also (</w:t>
+        <w:t xml:space="preserve"> within each answer</w:t>
       </w:r>
       <w:r>
         <w:rPr>
           <w:i/>
+        </w:rPr>
+        <w:t>! You may also (</w:t>
+      </w:r>
+      <w:r>
+        <w:rPr>
+          <w:i/>
           <w:u w:val="single"/>
         </w:rPr>
         <w:t>optionally</w:t>
@@ -147,13 +201,7 @@
         <w:rPr>
           <w:i/>
         </w:rPr>
-        <w:t>"</w:t>
-      </w:r>
-      <w:r>
-        <w:rPr>
-          <w:i/>
-        </w:rPr>
-        <w:t xml:space="preserve"> or "Courier" or </w:t>
+        <w:t xml:space="preserve">" or "Courier" or </w:t>
       </w:r>
       <w:r>
         <w:rPr>
@@ -174,15 +222,7 @@
             <w:color w:val="1155CC"/>
             <w:u w:val="single"/>
           </w:rPr>
-          <w:t>fixed width fon</w:t>
-        </w:r>
-        <w:r>
-          <w:rPr>
-            <w:i/>
-            <w:color w:val="1155CC"/>
-            <w:u w:val="single"/>
-          </w:rPr>
-          <w:t>t</w:t>
+          <w:t>fixed width font</w:t>
         </w:r>
       </w:hyperlink>
       <w:r>
@@ -510,13 +550,29 @@
     </w:p>
     <w:p>
       <w:pPr>
-        <w:ind w:left="360"/>
+        <w:ind w:left="0" w:firstLine="0"/>
         <w:rPr>
           <w:b/>
           <w:i/>
           <w:u w:val="single"/>
         </w:rPr>
       </w:pPr>
+      <w:r>
+        <w:rPr>
+          <w:i/>
+        </w:rPr>
+        <w:t>Each answer should only be “yes” or “no.” Nothing else is needed!</w:t>
+      </w:r>
+    </w:p>
+    <w:p>
+      <w:pPr>
+        <w:ind w:left="360"/>
+        <w:rPr>
+          <w:b/>
+          <w:i/>
+          <w:u w:val="single"/>
+        </w:rPr>
+      </w:pPr>
     </w:p>
     <w:p>
       <w:pPr>
@@ -582,25 +638,6 @@
           <w:u w:val="single"/>
         </w:rPr>
         <w:t xml:space="preserve">  </w:t>
-      </w:r>
-    </w:p>
-    <w:p>
-      <w:pPr>
-        <w:numPr>
-          <w:ilvl w:val="0"/>
-          <w:numId w:val="2"/>
-        </w:numPr>
-        <w:ind w:left="360"/>
-        <w:rPr>
-          <w:b/>
-        </w:rPr>
-      </w:pPr>
-      <w:r>
-        <w:rPr>
-          <w:b/>
-          <w:u w:val="single"/>
-        </w:rPr>
-        <w:t xml:space="preserve"> </w:t>
       </w:r>
     </w:p>
     <w:p>
@@ -668,10 +705,153 @@
           <w:numId w:val="2"/>
         </w:numPr>
         <w:ind w:left="360"/>
-      </w:pPr>
-    </w:p>
-    <w:p>
-      <w:pPr>
+        <w:rPr>
+          <w:b/>
+        </w:rPr>
+      </w:pPr>
+      <w:r>
+        <w:rPr>
+          <w:b/>
+          <w:u w:val="single"/>
+        </w:rPr>
+        <w:t xml:space="preserve"> </w:t>
+      </w:r>
+    </w:p>
+    <w:p>
+      <w:pPr>
+        <w:numPr>
+          <w:ilvl w:val="0"/>
+          <w:numId w:val="2"/>
+        </w:numPr>
+        <w:ind w:left="360"/>
+      </w:pPr>
+    </w:p>
+    <w:p>
+      <w:pPr>
+        <w:ind w:left="360"/>
+      </w:pPr>
+    </w:p>
+    <w:p>
+      <w:pPr>
+        <w:ind w:left="360"/>
+        <w:rPr>
+          <w:b/>
+          <w:sz w:val="28"/>
+          <w:szCs w:val="28"/>
+          <w:u w:val="single"/>
+        </w:rPr>
+      </w:pPr>
+      <w:r>
+        <w:rPr>
+          <w:b/>
+          <w:sz w:val="28"/>
+          <w:szCs w:val="28"/>
+          <w:u w:val="single"/>
+        </w:rPr>
+        <w:t xml:space="preserve">Answers to Set </w:t>
+      </w:r>
+      <w:r>
+        <w:rPr>
+          <w:b/>
+          <w:sz w:val="28"/>
+          <w:szCs w:val="28"/>
+          <w:u w:val="single"/>
+        </w:rPr>
+        <w:t>4</w:t>
+      </w:r>
+    </w:p>
+    <w:p>
+      <w:pPr>
+        <w:ind w:left="0" w:firstLine="0"/>
+        <w:rPr>
+          <w:b/>
+          <w:i/>
+        </w:rPr>
+      </w:pPr>
+      <w:r>
+        <w:rPr>
+          <w:i/>
+        </w:rPr>
+        <w:t xml:space="preserve">Each answer should contain “yes” or “no,” and then either a subsetted bullet point list of variable types (don’t forget </w:t>
+      </w:r>
+      <w:r>
+        <w:rPr>
+          <w:i/>
+          <w:u w:val="single"/>
+        </w:rPr>
+        <w:t>precise spelling!)</w:t>
+      </w:r>
+      <w:r>
+        <w:rPr>
+          <w:i/>
+        </w:rPr>
+        <w:t xml:space="preserve"> if the data is tidy, or which tidy data quality/qualities is/are violated if the data is not tidy.</w:t>
+      </w:r>
+    </w:p>
+    <w:p>
+      <w:pPr>
+        <w:ind w:left="360"/>
+        <w:rPr>
+          <w:b/>
+          <w:sz w:val="28"/>
+          <w:szCs w:val="28"/>
+          <w:u w:val="single"/>
+        </w:rPr>
+      </w:pPr>
+    </w:p>
+    <w:p>
+      <w:pPr>
+        <w:pStyle w:val="ListParagraph"/>
+        <w:numPr>
+          <w:ilvl w:val="0"/>
+          <w:numId w:val="4"/>
+        </w:numPr>
+        <w:ind w:left="360"/>
+      </w:pPr>
+    </w:p>
+    <w:p>
+      <w:pPr>
+        <w:pStyle w:val="ListParagraph"/>
+        <w:numPr>
+          <w:ilvl w:val="0"/>
+          <w:numId w:val="4"/>
+        </w:numPr>
+        <w:ind w:left="360"/>
+      </w:pPr>
+    </w:p>
+    <w:p>
+      <w:pPr>
+        <w:pStyle w:val="ListParagraph"/>
+        <w:numPr>
+          <w:ilvl w:val="0"/>
+          <w:numId w:val="4"/>
+        </w:numPr>
+        <w:ind w:left="360"/>
+      </w:pPr>
+      <w:r>
+        <w:t xml:space="preserve"> </w:t>
+      </w:r>
+    </w:p>
+    <w:p>
+      <w:pPr>
+        <w:pStyle w:val="ListParagraph"/>
+        <w:numPr>
+          <w:ilvl w:val="0"/>
+          <w:numId w:val="4"/>
+        </w:numPr>
+        <w:ind w:left="360"/>
+      </w:pPr>
+      <w:r>
+        <w:t xml:space="preserve"> </w:t>
+      </w:r>
+    </w:p>
+    <w:p>
+      <w:pPr>
+        <w:pStyle w:val="ListParagraph"/>
+        <w:numPr>
+          <w:ilvl w:val="0"/>
+          <w:numId w:val="4"/>
+        </w:numPr>
         <w:ind w:left="360"/>
       </w:pPr>
     </w:p>
@@ -761,6 +941,121 @@
 <file path=word/numbering.xml><?xml version="1.0" encoding="utf-8"?>
 <w:numbering xmlns:wpc="http://schemas.microsoft.com/office/word/2010/wordprocessingCanvas" xmlns:cx="http://schemas.microsoft.com/office/drawing/2014/chartex" xmlns:cx1="http://schemas.microsoft.com/office/drawing/2015/9/8/chartex" xmlns:cx2="http://schemas.microsoft.com/office/drawing/2015/10/21/chartex" xmlns:cx3="http://schemas.microsoft.com/office/drawing/2016/5/9/chartex" xmlns:cx4="http://schemas.microsoft.com/office/drawing/2016/5/10/chartex" xmlns:cx5="http://schemas.microsoft.com/office/drawing/2016/5/11/chartex" xmlns:cx6="http://schemas.microsoft.com/office/drawing/2016/5/12/chartex" xmlns:cx7="http://schemas.microsoft.com/office/drawing/2016/5/13/chartex" xmlns:cx8="http://schemas.microsoft.com/office/drawing/2016/5/14/chartex" xmlns:mc="http://schemas.openxmlformats.org/markup-compatibility/2006" xmlns:aink="http://schemas.microsoft.com/office/drawing/2016/ink" xmlns:am3d="http://schemas.microsoft.com/office/drawing/2017/model3d" xmlns:o="urn:schemas-microsoft-com:office:office" xmlns:r="http://schemas.openxmlformats.org/officeDocument/2006/relationships" xmlns:m="http://schemas.openxmlformats.org/officeDocument/2006/math" xmlns:v="urn:schemas-microsoft-com:vml" xmlns:wp14="http://schemas.microsoft.com/office/word/2010/wordprocessingDrawing" xmlns:wp="http://schemas.openxmlformats.org/drawingml/2006/wordprocessingDrawing" xmlns:w10="urn:schemas-microsoft-com:office:word" xmlns:w="http://schemas.openxmlformats.org/wordprocessingml/2006/main" xmlns:w14="http://schemas.microsoft.com/office/word/2010/wordml" xmlns:w15="http://schemas.microsoft.com/office/word/2012/wordml" xmlns:w16cex="http://schemas.microsoft.com/office/word/2018/wordml/cex" xmlns:w16cid="http://schemas.microsoft.com/office/word/2016/wordml/cid" xmlns:w16="http://schemas.microsoft.com/office/word/2018/wordml" xmlns:w16sdtdh="http://schemas.microsoft.com/office/word/2020/wordml/sdtdatahash" xmlns:w16se="http://schemas.microsoft.com/office/word/2015/wordml/symex" xmlns:wpg="http://schemas.microsoft.com/office/word/2010/wordprocessingGroup" xmlns:wpi="http://schemas.microsoft.com/office/word/2010/wordprocessingInk" xmlns:wne="http://schemas.microsoft.com/office/word/2006/wordml" xmlns:wps="http://schemas.microsoft.com/office/word/2010/wordprocessingShape" mc:Ignorable="w14 w15 w16se w16cid w16 w16cex w16sdtdh wp14">
   <w:abstractNum w:abstractNumId="0" w15:restartNumberingAfterBreak="0">
+    <w:nsid w:val="0A285C62"/>
+    <w:multiLevelType w:val="multilevel"/>
+    <w:tmpl w:val="1F345FE0"/>
+    <w:lvl w:ilvl="0">
+      <w:start w:val="1"/>
+      <w:numFmt w:val="decimal"/>
+      <w:lvlText w:val="%1."/>
+      <w:lvlJc w:val="left"/>
+      <w:pPr>
+        <w:ind w:left="720" w:hanging="360"/>
+      </w:pPr>
+      <w:rPr>
+        <w:rFonts w:ascii="Arial" w:eastAsia="Arial" w:hAnsi="Arial" w:cs="Arial"/>
+        <w:b/>
+        <w:u w:val="none"/>
+      </w:rPr>
+    </w:lvl>
+    <w:lvl w:ilvl="1">
+      <w:start w:val="1"/>
+      <w:numFmt w:val="lowerLetter"/>
+      <w:lvlText w:val="%2."/>
+      <w:lvlJc w:val="left"/>
+      <w:pPr>
+        <w:ind w:left="1440" w:hanging="360"/>
+      </w:pPr>
+      <w:rPr>
+        <w:u w:val="none"/>
+      </w:rPr>
+    </w:lvl>
+    <w:lvl w:ilvl="2">
+      <w:start w:val="1"/>
+      <w:numFmt w:val="lowerRoman"/>
+      <w:lvlText w:val="%3."/>
+      <w:lvlJc w:val="right"/>
+      <w:pPr>
+        <w:ind w:left="2160" w:hanging="360"/>
+      </w:pPr>
+      <w:rPr>
+        <w:u w:val="none"/>
+      </w:rPr>
+    </w:lvl>
+    <w:lvl w:ilvl="3">
+      <w:start w:val="1"/>
+      <w:numFmt w:val="decimal"/>
+      <w:lvlText w:val="%4."/>
+      <w:lvlJc w:val="left"/>
+      <w:pPr>
+        <w:ind w:left="2880" w:hanging="360"/>
+      </w:pPr>
+      <w:rPr>
+        <w:u w:val="none"/>
+      </w:rPr>
+    </w:lvl>
+    <w:lvl w:ilvl="4">
+      <w:start w:val="1"/>
+      <w:numFmt w:val="lowerLetter"/>
+      <w:lvlText w:val="%5."/>
+      <w:lvlJc w:val="left"/>
+      <w:pPr>
+        <w:ind w:left="3600" w:hanging="360"/>
+      </w:pPr>
+      <w:rPr>
+        <w:u w:val="none"/>
+      </w:rPr>
+    </w:lvl>
+    <w:lvl w:ilvl="5">
+      <w:start w:val="1"/>
+      <w:numFmt w:val="lowerRoman"/>
+      <w:lvlText w:val="%6."/>
+      <w:lvlJc w:val="right"/>
+      <w:pPr>
+        <w:ind w:left="4320" w:hanging="360"/>
+      </w:pPr>
+      <w:rPr>
+        <w:u w:val="none"/>
+      </w:rPr>
+    </w:lvl>
+    <w:lvl w:ilvl="6">
+      <w:start w:val="1"/>
+      <w:numFmt w:val="decimal"/>
+      <w:lvlText w:val="%7."/>
+      <w:lvlJc w:val="left"/>
+      <w:pPr>
+        <w:ind w:left="5040" w:hanging="360"/>
+      </w:pPr>
+      <w:rPr>
+        <w:u w:val="none"/>
+      </w:rPr>
+    </w:lvl>
+    <w:lvl w:ilvl="7">
+      <w:start w:val="1"/>
+      <w:numFmt w:val="lowerLetter"/>
+      <w:lvlText w:val="%8."/>
+      <w:lvlJc w:val="left"/>
+      <w:pPr>
+        <w:ind w:left="5760" w:hanging="360"/>
+      </w:pPr>
+      <w:rPr>
+        <w:u w:val="none"/>
+      </w:rPr>
+    </w:lvl>
+    <w:lvl w:ilvl="8">
+      <w:start w:val="1"/>
+      <w:numFmt w:val="lowerRoman"/>
+      <w:lvlText w:val="%9."/>
+      <w:lvlJc w:val="right"/>
+      <w:pPr>
+        <w:ind w:left="6480" w:hanging="360"/>
+      </w:pPr>
+      <w:rPr>
+        <w:u w:val="none"/>
+      </w:rPr>
+    </w:lvl>
+  </w:abstractNum>
+  <w:abstractNum w:abstractNumId="1" w15:restartNumberingAfterBreak="0">
     <w:nsid w:val="19B57AC5"/>
     <w:multiLevelType w:val="multilevel"/>
     <w:tmpl w:val="761C76B4"/>
@@ -875,7 +1170,7 @@
       </w:rPr>
     </w:lvl>
   </w:abstractNum>
-  <w:abstractNum w:abstractNumId="1" w15:restartNumberingAfterBreak="0">
+  <w:abstractNum w:abstractNumId="2" w15:restartNumberingAfterBreak="0">
     <w:nsid w:val="251E29B0"/>
     <w:multiLevelType w:val="multilevel"/>
     <w:tmpl w:val="1F345FE0"/>
@@ -990,7 +1285,7 @@
       </w:rPr>
     </w:lvl>
   </w:abstractNum>
-  <w:abstractNum w:abstractNumId="2" w15:restartNumberingAfterBreak="0">
+  <w:abstractNum w:abstractNumId="3" w15:restartNumberingAfterBreak="0">
     <w:nsid w:val="53687C97"/>
     <w:multiLevelType w:val="multilevel"/>
     <w:tmpl w:val="065EA6BC"/>
@@ -1106,13 +1401,16 @@
     </w:lvl>
   </w:abstractNum>
   <w:num w:numId="1">
-    <w:abstractNumId w:val="0"/>
+    <w:abstractNumId w:val="1"/>
   </w:num>
   <w:num w:numId="2">
-    <w:abstractNumId w:val="1"/>
+    <w:abstractNumId w:val="2"/>
   </w:num>
   <w:num w:numId="3">
-    <w:abstractNumId w:val="2"/>
+    <w:abstractNumId w:val="3"/>
+  </w:num>
+  <w:num w:numId="4">
+    <w:abstractNumId w:val="0"/>
   </w:num>
 </w:numbering>
 </file>
@@ -1691,6 +1989,16 @@
       <w:szCs w:val="30"/>
     </w:rPr>
   </w:style>
+  <w:style w:type="paragraph" w:styleId="ListParagraph">
+    <w:name w:val="List Paragraph"/>
+    <w:basedOn w:val="Normal"/>
+    <w:uiPriority w:val="34"/>
+    <w:qFormat/>
+    <w:rsid w:val="00A12652"/>
+    <w:pPr>
+      <w:contextualSpacing/>
+    </w:pPr>
+  </w:style>
 </w:styles>
 </file>
 

</xml_diff>